<commit_message>
Update Project Climate Goals Report.docx
</commit_message>
<xml_diff>
--- a/Project Climate Goals Report.docx
+++ b/Project Climate Goals Report.docx
@@ -2796,15 +2796,7 @@
           <w:sz w:val="24"/>
           <w:szCs w:val="24"/>
         </w:rPr>
-        <w:t>T</w:t>
-      </w:r>
-      <w:r>
-        <w:rPr>
-          <w:rFonts w:ascii="Segoe UI" w:hAnsi="Segoe UI" w:cs="Segoe UI"/>
-          <w:sz w:val="24"/>
-          <w:szCs w:val="24"/>
-        </w:rPr>
-        <w:t xml:space="preserve">he </w:t>
+        <w:t xml:space="preserve">The </w:t>
       </w:r>
       <w:r>
         <w:rPr>
@@ -3440,6 +3432,7 @@
       <w:r>
         <w:rPr>
           <w:rFonts w:ascii="Segoe UI" w:eastAsia="Times New Roman" w:hAnsi="Segoe UI" w:cs="Segoe UI"/>
+          <w:noProof/>
           <w:color w:val="1F2328"/>
           <w:sz w:val="24"/>
           <w:szCs w:val="24"/>
@@ -3497,6 +3490,7 @@
       <w:r>
         <w:rPr>
           <w:rFonts w:ascii="Segoe UI" w:eastAsia="Times New Roman" w:hAnsi="Segoe UI" w:cs="Segoe UI"/>
+          <w:noProof/>
           <w:color w:val="1F2328"/>
           <w:sz w:val="24"/>
           <w:szCs w:val="24"/>
@@ -3560,6 +3554,7 @@
       <w:r>
         <w:rPr>
           <w:rFonts w:ascii="Segoe UI" w:eastAsia="Times New Roman" w:hAnsi="Segoe UI" w:cs="Segoe UI"/>
+          <w:noProof/>
           <w:color w:val="1F2328"/>
           <w:sz w:val="24"/>
           <w:szCs w:val="24"/>
@@ -3940,25 +3935,7 @@
           <w:sz w:val="24"/>
           <w:szCs w:val="24"/>
         </w:rPr>
-        <w:t>Oil and Gas, Electricity and Transport Industries contribute</w:t>
-      </w:r>
-      <w:r>
-        <w:rPr>
-          <w:rFonts w:ascii="Segoe UI" w:eastAsia="Times New Roman" w:hAnsi="Segoe UI" w:cs="Segoe UI"/>
-          <w:color w:val="1F2328"/>
-          <w:sz w:val="24"/>
-          <w:szCs w:val="24"/>
-        </w:rPr>
-        <w:t>d</w:t>
-      </w:r>
-      <w:r>
-        <w:rPr>
-          <w:rFonts w:ascii="Segoe UI" w:eastAsia="Times New Roman" w:hAnsi="Segoe UI" w:cs="Segoe UI"/>
-          <w:color w:val="1F2328"/>
-          <w:sz w:val="24"/>
-          <w:szCs w:val="24"/>
-        </w:rPr>
-        <w:t xml:space="preserve"> more than 50% of the total </w:t>
+        <w:t xml:space="preserve">Oil and Gas, Electricity and Transport Industries contributed more than 50% of the total </w:t>
       </w:r>
       <w:r>
         <w:rPr>
@@ -3976,16 +3953,7 @@
           <w:sz w:val="24"/>
           <w:szCs w:val="24"/>
         </w:rPr>
-        <w:t>emissions in Canada</w:t>
-      </w:r>
-      <w:r>
-        <w:rPr>
-          <w:rFonts w:ascii="Segoe UI" w:eastAsia="Times New Roman" w:hAnsi="Segoe UI" w:cs="Segoe UI"/>
-          <w:color w:val="1F2328"/>
-          <w:sz w:val="24"/>
-          <w:szCs w:val="24"/>
-        </w:rPr>
-        <w:t xml:space="preserve">. </w:t>
+        <w:t xml:space="preserve">emissions in Canada. </w:t>
       </w:r>
     </w:p>
     <w:p>
@@ -4262,7 +4230,6 @@
       </w:r>
       <w:r>
         <w:rPr>
-          <w:rStyle w:val="ListParagraph"/>
           <w:b/>
           <w:bCs/>
           <w:color w:val="4D6E3D"/>
@@ -4276,7 +4243,16 @@
           <w:i/>
           <w:color w:val="000000" w:themeColor="text1"/>
         </w:rPr>
-        <w:t xml:space="preserve">Implement the commitment undertaken by developed-country parties to the United Nations Framework Convention on Climate Change to a goal of </w:t>
+        <w:t>Implement the commitment undertaken by developed-country parties to the United Nations Framework Convention on Climate Change to a goal of mobili</w:t>
+      </w:r>
+      <w:r>
+        <w:rPr>
+          <w:rStyle w:val="ql-cursor"/>
+          <w:bCs/>
+          <w:i/>
+          <w:color w:val="000000" w:themeColor="text1"/>
+        </w:rPr>
+        <w:t>z</w:t>
       </w:r>
       <w:r>
         <w:rPr>
@@ -4285,43 +4261,7 @@
           <w:i/>
           <w:color w:val="000000" w:themeColor="text1"/>
         </w:rPr>
-        <w:t>mobili</w:t>
-      </w:r>
-      <w:r>
-        <w:rPr>
-          <w:rStyle w:val="ql-cursor"/>
-          <w:bCs/>
-          <w:i/>
-          <w:color w:val="000000" w:themeColor="text1"/>
-        </w:rPr>
-        <w:t>z</w:t>
-      </w:r>
-      <w:r>
-        <w:rPr>
-          <w:rStyle w:val="s1ppyq"/>
-          <w:bCs/>
-          <w:i/>
-          <w:color w:val="000000" w:themeColor="text1"/>
-        </w:rPr>
-        <w:t>ing</w:t>
-      </w:r>
-      <w:r>
-        <w:rPr>
-          <w:rStyle w:val="s1ppyq"/>
-          <w:bCs/>
-          <w:i/>
-          <w:color w:val="000000" w:themeColor="text1"/>
-        </w:rPr>
-        <w:t xml:space="preserve"> jointly $100 billion annually by 2020 from all sources to address the needs of developing countries in the context of meaningful mitigation actions and transparency on implementation and fully operationalize the Green Climate Fund through its capitalization as soon as possible</w:t>
-      </w:r>
-      <w:r>
-        <w:rPr>
-          <w:rStyle w:val="s1ppyq"/>
-          <w:bCs/>
-          <w:i/>
-          <w:color w:val="000000" w:themeColor="text1"/>
-        </w:rPr>
-        <w:t>”</w:t>
+        <w:t>ing jointly $100 billion annually by 2020 from all sources to address the needs of developing countries in the context of meaningful mitigation actions and transparency on implementation and fully operationalize the Green Climate Fund through its capitalization as soon as possible”</w:t>
       </w:r>
       <w:r>
         <w:rPr>
@@ -4445,8 +4385,6 @@
           <w:szCs w:val="24"/>
         </w:rPr>
       </w:pPr>
-      <w:bookmarkStart w:id="0" w:name="_GoBack"/>
-      <w:bookmarkEnd w:id="0"/>
     </w:p>
     <w:p>
       <w:pPr>
@@ -4707,26 +4645,74 @@
         </w:rPr>
         <w:t xml:space="preserve">GHC </w:t>
       </w:r>
-      <w:proofErr w:type="gramStart"/>
-      <w:r>
-        <w:rPr>
-          <w:rFonts w:ascii="Segoe UI" w:eastAsia="Times New Roman" w:hAnsi="Segoe UI" w:cs="Segoe UI"/>
-          <w:color w:val="1F2328"/>
-          <w:sz w:val="24"/>
-          <w:szCs w:val="24"/>
-        </w:rPr>
-        <w:t>Emissions .</w:t>
-      </w:r>
-      <w:proofErr w:type="gramEnd"/>
-    </w:p>
-    <w:p>
-      <w:pPr>
+      <w:r>
+        <w:rPr>
+          <w:rFonts w:ascii="Segoe UI" w:eastAsia="Times New Roman" w:hAnsi="Segoe UI" w:cs="Segoe UI"/>
+          <w:color w:val="1F2328"/>
+          <w:sz w:val="24"/>
+          <w:szCs w:val="24"/>
+        </w:rPr>
+        <w:t>Emissions.</w:t>
+      </w:r>
+    </w:p>
+    <w:p>
+      <w:pPr>
+        <w:pStyle w:val="ListParagraph"/>
+        <w:numPr>
+          <w:ilvl w:val="0"/>
+          <w:numId w:val="15"/>
+        </w:numPr>
         <w:shd w:val="clear" w:color="auto" w:fill="FFFFFF"/>
         <w:spacing w:after="240" w:line="240" w:lineRule="auto"/>
         <w:rPr>
           <w:rFonts w:ascii="Segoe UI" w:eastAsia="Times New Roman" w:hAnsi="Segoe UI" w:cs="Segoe UI"/>
           <w:b/>
           <w:color w:val="1F2328"/>
+          <w:sz w:val="24"/>
+          <w:szCs w:val="24"/>
+        </w:rPr>
+      </w:pPr>
+      <w:r>
+        <w:rPr>
+          <w:rStyle w:val="s1ppyq"/>
+          <w:rFonts w:ascii="Segoe UI" w:hAnsi="Segoe UI" w:cs="Segoe UI"/>
+          <w:color w:val="000000"/>
+          <w:sz w:val="24"/>
+          <w:szCs w:val="24"/>
+        </w:rPr>
+        <w:t>There is an increase in the</w:t>
+      </w:r>
+      <w:r>
+        <w:rPr>
+          <w:rStyle w:val="s1ppyq"/>
+          <w:rFonts w:ascii="Segoe UI" w:hAnsi="Segoe UI" w:cs="Segoe UI"/>
+          <w:color w:val="000000"/>
+          <w:sz w:val="24"/>
+          <w:szCs w:val="24"/>
+        </w:rPr>
+        <w:t xml:space="preserve"> average temperature and with the current emissions trend, </w:t>
+      </w:r>
+      <w:r>
+        <w:rPr>
+          <w:rStyle w:val="s1ppyq"/>
+          <w:rFonts w:ascii="Segoe UI" w:hAnsi="Segoe UI" w:cs="Segoe UI"/>
+          <w:color w:val="000000"/>
+          <w:sz w:val="24"/>
+          <w:szCs w:val="24"/>
+        </w:rPr>
+        <w:t xml:space="preserve">temperatures are most likely to continue increasing. </w:t>
+      </w:r>
+      <w:bookmarkStart w:id="0" w:name="_GoBack"/>
+      <w:bookmarkEnd w:id="0"/>
+    </w:p>
+    <w:p>
+      <w:pPr>
+        <w:shd w:val="clear" w:color="auto" w:fill="FFFFFF"/>
+        <w:spacing w:after="240" w:line="240" w:lineRule="auto"/>
+        <w:rPr>
+          <w:rFonts w:ascii="Segoe UI" w:eastAsia="Times New Roman" w:hAnsi="Segoe UI" w:cs="Segoe UI"/>
+          <w:b/>
+          <w:color w:val="1F2328"/>
           <w:sz w:val="28"/>
           <w:szCs w:val="24"/>
         </w:rPr>
@@ -4950,6 +4936,7 @@
           <w:sz w:val="24"/>
           <w:szCs w:val="24"/>
         </w:rPr>
+        <w:lastRenderedPageBreak/>
         <w:t>GHG</w:t>
       </w:r>
       <w:r>

</xml_diff>